<commit_message>
Event table and act diagram
update event table, new proposed act diagram
</commit_message>
<xml_diff>
--- a/Documentation/Event Table for the Proposed System RDC (2) (1).docx
+++ b/Documentation/Event Table for the Proposed System RDC (2) (1).docx
@@ -1,6 +1,6 @@
 
 <file path=word/document.xml><?xml version="1.0" encoding="utf-8"?>
-<w:document xmlns:wpc="http://schemas.microsoft.com/office/word/2010/wordprocessingCanvas" xmlns:cx="http://schemas.microsoft.com/office/drawing/2014/chartex" xmlns:cx1="http://schemas.microsoft.com/office/drawing/2015/9/8/chartex" xmlns:mc="http://schemas.openxmlformats.org/markup-compatibility/2006" xmlns:o="urn:schemas-microsoft-com:office:office" xmlns:r="http://schemas.openxmlformats.org/officeDocument/2006/relationships" xmlns:m="http://schemas.openxmlformats.org/officeDocument/2006/math" xmlns:v="urn:schemas-microsoft-com:vml" xmlns:wp14="http://schemas.microsoft.com/office/word/2010/wordprocessingDrawing" xmlns:wp="http://schemas.openxmlformats.org/drawingml/2006/wordprocessingDrawing" xmlns:w10="urn:schemas-microsoft-com:office:word" xmlns:w="http://schemas.openxmlformats.org/wordprocessingml/2006/main" xmlns:w14="http://schemas.microsoft.com/office/word/2010/wordml" xmlns:w15="http://schemas.microsoft.com/office/word/2012/wordml" xmlns:w16se="http://schemas.microsoft.com/office/word/2015/wordml/symex" xmlns:wpg="http://schemas.microsoft.com/office/word/2010/wordprocessingGroup" xmlns:wpi="http://schemas.microsoft.com/office/word/2010/wordprocessingInk" xmlns:wne="http://schemas.microsoft.com/office/word/2006/wordml" xmlns:wps="http://schemas.microsoft.com/office/word/2010/wordprocessingShape" mc:Ignorable="w14 w15 w16se wp14">
+<w:document xmlns:wpc="http://schemas.microsoft.com/office/word/2010/wordprocessingCanvas" xmlns:cx="http://schemas.microsoft.com/office/drawing/2014/chartex" xmlns:cx1="http://schemas.microsoft.com/office/drawing/2015/9/8/chartex" xmlns:cx2="http://schemas.microsoft.com/office/drawing/2015/10/21/chartex" xmlns:mc="http://schemas.openxmlformats.org/markup-compatibility/2006" xmlns:o="urn:schemas-microsoft-com:office:office" xmlns:r="http://schemas.openxmlformats.org/officeDocument/2006/relationships" xmlns:m="http://schemas.openxmlformats.org/officeDocument/2006/math" xmlns:v="urn:schemas-microsoft-com:vml" xmlns:wp14="http://schemas.microsoft.com/office/word/2010/wordprocessingDrawing" xmlns:wp="http://schemas.openxmlformats.org/drawingml/2006/wordprocessingDrawing" xmlns:w10="urn:schemas-microsoft-com:office:word" xmlns:w="http://schemas.openxmlformats.org/wordprocessingml/2006/main" xmlns:w14="http://schemas.microsoft.com/office/word/2010/wordml" xmlns:w15="http://schemas.microsoft.com/office/word/2012/wordml" xmlns:w16se="http://schemas.microsoft.com/office/word/2015/wordml/symex" xmlns:wpg="http://schemas.microsoft.com/office/word/2010/wordprocessingGroup" xmlns:wpi="http://schemas.microsoft.com/office/word/2010/wordprocessingInk" xmlns:wne="http://schemas.microsoft.com/office/word/2006/wordml" xmlns:wps="http://schemas.microsoft.com/office/word/2010/wordprocessingShape" mc:Ignorable="w14 w15 w16se wp14">
   <w:body>
     <w:p>
       <w:pPr>
@@ -477,7 +477,27 @@
                 <w:szCs w:val="24"/>
                 <w:lang w:val="en-PH" w:eastAsia="en-PH"/>
               </w:rPr>
-              <w:t xml:space="preserve">A new directive arrives and received by admin, the directive will be scanned and is uploaded </w:t>
+              <w:t>A new directive</w:t>
+            </w:r>
+            <w:r>
+              <w:rPr>
+                <w:rFonts w:ascii="Times New Roman" w:eastAsia="Times New Roman" w:hAnsi="Times New Roman" w:cs="Times New Roman"/>
+                <w:color w:val="000000"/>
+                <w:sz w:val="24"/>
+                <w:szCs w:val="24"/>
+                <w:lang w:val="en-PH" w:eastAsia="en-PH"/>
+              </w:rPr>
+              <w:t xml:space="preserve"> from HHQ</w:t>
+            </w:r>
+            <w:r>
+              <w:rPr>
+                <w:rFonts w:ascii="Times New Roman" w:eastAsia="Times New Roman" w:hAnsi="Times New Roman" w:cs="Times New Roman"/>
+                <w:color w:val="000000"/>
+                <w:sz w:val="24"/>
+                <w:szCs w:val="24"/>
+                <w:lang w:val="en-PH" w:eastAsia="en-PH"/>
+              </w:rPr>
+              <w:t xml:space="preserve"> arrives and received by admin, the directive will be scanned and is uploaded </w:t>
             </w:r>
             <w:r>
               <w:rPr>
@@ -723,7 +743,17 @@
                 <w:szCs w:val="24"/>
                 <w:lang w:val="en-PH" w:eastAsia="en-PH"/>
               </w:rPr>
-              <w:t>Send letter of item request to BAC</w:t>
+              <w:t xml:space="preserve">Send </w:t>
+            </w:r>
+            <w:r>
+              <w:rPr>
+                <w:rFonts w:ascii="Times New Roman" w:eastAsia="Times New Roman" w:hAnsi="Times New Roman" w:cs="Times New Roman"/>
+                <w:color w:val="000000"/>
+                <w:sz w:val="24"/>
+                <w:szCs w:val="24"/>
+                <w:lang w:val="en-PH" w:eastAsia="en-PH"/>
+              </w:rPr>
+              <w:t>letter of item request or info letter to requesting party (PABAC, PITC, other suppliers) to schedule the test</w:t>
             </w:r>
           </w:p>
         </w:tc>
@@ -754,6 +784,8 @@
               </w:rPr>
               <w:t>Send letter from Admin</w:t>
             </w:r>
+            <w:bookmarkStart w:id="0" w:name="_GoBack"/>
+            <w:bookmarkEnd w:id="0"/>
           </w:p>
         </w:tc>
         <w:tc>
@@ -810,17 +842,17 @@
                 <w:szCs w:val="24"/>
                 <w:lang w:val="en-PH" w:eastAsia="en-PH"/>
               </w:rPr>
-              <w:t>Send letter to Bids and Awards Committee</w:t>
-            </w:r>
-            <w:r>
-              <w:rPr>
-                <w:rFonts w:ascii="Times New Roman" w:eastAsia="Times New Roman" w:hAnsi="Times New Roman" w:cs="Times New Roman"/>
-                <w:color w:val="000000"/>
-                <w:sz w:val="24"/>
-                <w:szCs w:val="24"/>
-                <w:lang w:val="en-PH" w:eastAsia="en-PH"/>
-              </w:rPr>
-              <w:t xml:space="preserve"> (BAC)</w:t>
+              <w:t xml:space="preserve">Send letter to </w:t>
+            </w:r>
+            <w:r>
+              <w:rPr>
+                <w:rFonts w:ascii="Times New Roman" w:eastAsia="Times New Roman" w:hAnsi="Times New Roman" w:cs="Times New Roman"/>
+                <w:color w:val="000000"/>
+                <w:sz w:val="24"/>
+                <w:szCs w:val="24"/>
+                <w:lang w:val="en-PH" w:eastAsia="en-PH"/>
+              </w:rPr>
+              <w:t>requesting party</w:t>
             </w:r>
           </w:p>
         </w:tc>
@@ -881,7 +913,59 @@
                 <w:szCs w:val="24"/>
                 <w:lang w:val="en-PH" w:eastAsia="en-PH"/>
               </w:rPr>
-              <w:t>Letter soft copy</w:t>
+              <w:t xml:space="preserve">Letter </w:t>
+            </w:r>
+            <w:r>
+              <w:rPr>
+                <w:rFonts w:ascii="Times New Roman" w:eastAsia="Times New Roman" w:hAnsi="Times New Roman" w:cs="Times New Roman"/>
+                <w:color w:val="000000"/>
+                <w:sz w:val="24"/>
+                <w:szCs w:val="24"/>
+                <w:lang w:val="en-PH" w:eastAsia="en-PH"/>
+              </w:rPr>
+              <w:t xml:space="preserve">request </w:t>
+            </w:r>
+            <w:r>
+              <w:rPr>
+                <w:rFonts w:ascii="Times New Roman" w:eastAsia="Times New Roman" w:hAnsi="Times New Roman" w:cs="Times New Roman"/>
+                <w:color w:val="000000"/>
+                <w:sz w:val="24"/>
+                <w:szCs w:val="24"/>
+                <w:lang w:val="en-PH" w:eastAsia="en-PH"/>
+              </w:rPr>
+              <w:t>soft copy</w:t>
+            </w:r>
+            <w:r>
+              <w:rPr>
+                <w:rFonts w:ascii="Times New Roman" w:eastAsia="Times New Roman" w:hAnsi="Times New Roman" w:cs="Times New Roman"/>
+                <w:color w:val="000000"/>
+                <w:sz w:val="24"/>
+                <w:szCs w:val="24"/>
+                <w:lang w:val="en-PH" w:eastAsia="en-PH"/>
+              </w:rPr>
+              <w:t>,</w:t>
+            </w:r>
+          </w:p>
+          <w:p>
+            <w:pPr>
+              <w:spacing w:after="0" w:line="240" w:lineRule="auto"/>
+              <w:rPr>
+                <w:rFonts w:ascii="Times New Roman" w:eastAsia="Times New Roman" w:hAnsi="Times New Roman" w:cs="Times New Roman"/>
+                <w:color w:val="000000"/>
+                <w:sz w:val="24"/>
+                <w:szCs w:val="24"/>
+                <w:lang w:val="en-PH" w:eastAsia="en-PH"/>
+              </w:rPr>
+            </w:pPr>
+            <w:r>
+              <w:rPr>
+                <w:rFonts w:ascii="Times New Roman" w:eastAsia="Times New Roman" w:hAnsi="Times New Roman" w:cs="Times New Roman"/>
+                <w:color w:val="000000"/>
+                <w:sz w:val="24"/>
+                <w:szCs w:val="24"/>
+                <w:lang w:val="en-PH" w:eastAsia="en-PH"/>
+              </w:rPr>
+              <w:t>Schedule of test</w:t>
             </w:r>
           </w:p>
         </w:tc>
@@ -954,37 +1038,27 @@
                 <w:szCs w:val="24"/>
                 <w:lang w:val="en-PH" w:eastAsia="en-PH"/>
               </w:rPr>
-              <w:t>Admin receives the sample item delivered,</w:t>
-            </w:r>
-            <w:r>
-              <w:rPr>
-                <w:rFonts w:ascii="Times New Roman" w:eastAsia="Times New Roman" w:hAnsi="Times New Roman" w:cs="Times New Roman"/>
-                <w:color w:val="000000"/>
-                <w:sz w:val="24"/>
-                <w:szCs w:val="24"/>
-                <w:lang w:val="en-PH" w:eastAsia="en-PH"/>
-              </w:rPr>
-              <w:t xml:space="preserve"> the test will be scheduled</w:t>
-            </w:r>
-            <w:r>
-              <w:rPr>
-                <w:rFonts w:ascii="Times New Roman" w:eastAsia="Times New Roman" w:hAnsi="Times New Roman" w:cs="Times New Roman"/>
-                <w:color w:val="000000"/>
-                <w:sz w:val="24"/>
-                <w:szCs w:val="24"/>
-                <w:lang w:val="en-PH" w:eastAsia="en-PH"/>
-              </w:rPr>
-              <w:t xml:space="preserve"> and</w:t>
-            </w:r>
-            <w:r>
-              <w:rPr>
-                <w:rFonts w:ascii="Times New Roman" w:eastAsia="Times New Roman" w:hAnsi="Times New Roman" w:cs="Times New Roman"/>
-                <w:color w:val="000000"/>
-                <w:sz w:val="24"/>
-                <w:szCs w:val="24"/>
-                <w:lang w:val="en-PH" w:eastAsia="en-PH"/>
-              </w:rPr>
-              <w:t xml:space="preserve"> test worksheet will </w:t>
+              <w:t>Documents</w:t>
+            </w:r>
+            <w:r>
+              <w:rPr>
+                <w:rFonts w:ascii="Times New Roman" w:eastAsia="Times New Roman" w:hAnsi="Times New Roman" w:cs="Times New Roman"/>
+                <w:color w:val="000000"/>
+                <w:sz w:val="24"/>
+                <w:szCs w:val="24"/>
+                <w:lang w:val="en-PH" w:eastAsia="en-PH"/>
+              </w:rPr>
+              <w:t xml:space="preserve"> for testing </w:t>
+            </w:r>
+            <w:r>
+              <w:rPr>
+                <w:rFonts w:ascii="Times New Roman" w:eastAsia="Times New Roman" w:hAnsi="Times New Roman" w:cs="Times New Roman"/>
+                <w:color w:val="000000"/>
+                <w:sz w:val="24"/>
+                <w:szCs w:val="24"/>
+                <w:lang w:val="en-PH" w:eastAsia="en-PH"/>
+              </w:rPr>
+              <w:t xml:space="preserve">will </w:t>
             </w:r>
             <w:r>
               <w:rPr>
@@ -996,6 +1070,16 @@
               </w:rPr>
               <w:t>be created</w:t>
             </w:r>
+            <w:r>
+              <w:rPr>
+                <w:rFonts w:ascii="Times New Roman" w:eastAsia="Times New Roman" w:hAnsi="Times New Roman" w:cs="Times New Roman"/>
+                <w:color w:val="000000"/>
+                <w:sz w:val="24"/>
+                <w:szCs w:val="24"/>
+                <w:lang w:val="en-PH" w:eastAsia="en-PH"/>
+              </w:rPr>
+              <w:t>, after scheduling the test</w:t>
+            </w:r>
           </w:p>
         </w:tc>
         <w:tc>
@@ -1023,17 +1107,7 @@
                 <w:szCs w:val="24"/>
                 <w:lang w:val="en-PH" w:eastAsia="en-PH"/>
               </w:rPr>
-              <w:t>Sample i</w:t>
-            </w:r>
-            <w:r>
-              <w:rPr>
-                <w:rFonts w:ascii="Times New Roman" w:eastAsia="Times New Roman" w:hAnsi="Times New Roman" w:cs="Times New Roman"/>
-                <w:color w:val="000000"/>
-                <w:sz w:val="24"/>
-                <w:szCs w:val="24"/>
-                <w:lang w:val="en-PH" w:eastAsia="en-PH"/>
-              </w:rPr>
-              <w:t>tem is received</w:t>
+              <w:t>Test scheduled</w:t>
             </w:r>
           </w:p>
         </w:tc>
@@ -1062,7 +1136,7 @@
                 <w:szCs w:val="24"/>
                 <w:lang w:val="en-PH" w:eastAsia="en-PH"/>
               </w:rPr>
-              <w:t>Admin</w:t>
+              <w:t>QAD</w:t>
             </w:r>
           </w:p>
         </w:tc>
@@ -1091,7 +1165,7 @@
                 <w:szCs w:val="24"/>
                 <w:lang w:val="en-PH" w:eastAsia="en-PH"/>
               </w:rPr>
-              <w:t>Schedule a test</w:t>
+              <w:t>Prepare for testing</w:t>
             </w:r>
           </w:p>
         </w:tc>
@@ -1121,6 +1195,16 @@
                 <w:lang w:val="en-PH" w:eastAsia="en-PH"/>
               </w:rPr>
               <w:t>Sample item</w:t>
+            </w:r>
+            <w:r>
+              <w:rPr>
+                <w:rFonts w:ascii="Times New Roman" w:eastAsia="Times New Roman" w:hAnsi="Times New Roman" w:cs="Times New Roman"/>
+                <w:color w:val="000000"/>
+                <w:sz w:val="24"/>
+                <w:szCs w:val="24"/>
+                <w:lang w:val="en-PH" w:eastAsia="en-PH"/>
+              </w:rPr>
+              <w:t xml:space="preserve"> specifications</w:t>
             </w:r>
             <w:r>
               <w:rPr>
@@ -1173,7 +1257,7 @@
                 <w:szCs w:val="24"/>
                 <w:lang w:val="en-PH" w:eastAsia="en-PH"/>
               </w:rPr>
-              <w:t>Scheduled test</w:t>
+              <w:t>Implementation Plan, Task Organization</w:t>
             </w:r>
           </w:p>
         </w:tc>
@@ -1464,17 +1548,17 @@
                 <w:szCs w:val="24"/>
                 <w:lang w:val="en-PH" w:eastAsia="en-PH"/>
               </w:rPr>
-              <w:t>The test is accomplished and the test report will be verified</w:t>
-            </w:r>
-            <w:r>
-              <w:rPr>
-                <w:rFonts w:ascii="Times New Roman" w:eastAsia="Times New Roman" w:hAnsi="Times New Roman" w:cs="Times New Roman"/>
-                <w:color w:val="000000"/>
-                <w:sz w:val="24"/>
-                <w:szCs w:val="24"/>
-                <w:lang w:val="en-PH" w:eastAsia="en-PH"/>
-              </w:rPr>
-              <w:t xml:space="preserve"> by executives</w:t>
+              <w:t xml:space="preserve">The test is accomplished and the test report </w:t>
+            </w:r>
+            <w:r>
+              <w:rPr>
+                <w:rFonts w:ascii="Times New Roman" w:eastAsia="Times New Roman" w:hAnsi="Times New Roman" w:cs="Times New Roman"/>
+                <w:color w:val="000000"/>
+                <w:sz w:val="24"/>
+                <w:szCs w:val="24"/>
+                <w:lang w:val="en-PH" w:eastAsia="en-PH"/>
+              </w:rPr>
+              <w:t>is uploaded to system to be sent to the executives</w:t>
             </w:r>
           </w:p>
         </w:tc>
@@ -1680,8 +1764,6 @@
               </w:rPr>
               <w:t>verified by all executives</w:t>
             </w:r>
-            <w:bookmarkStart w:id="0" w:name="_GoBack"/>
-            <w:bookmarkEnd w:id="0"/>
           </w:p>
         </w:tc>
         <w:tc>
@@ -1889,7 +1971,18 @@
                 <w:szCs w:val="24"/>
                 <w:lang w:val="en-PH" w:eastAsia="en-PH"/>
               </w:rPr>
-              <w:t xml:space="preserve"> after it is sent to HHQ</w:t>
+              <w:t xml:space="preserve"> after it </w:t>
+            </w:r>
+            <w:r>
+              <w:rPr>
+                <w:rFonts w:ascii="Times New Roman" w:eastAsia="Times New Roman" w:hAnsi="Times New Roman" w:cs="Times New Roman"/>
+                <w:color w:val="000000"/>
+                <w:sz w:val="24"/>
+                <w:szCs w:val="24"/>
+                <w:lang w:val="en-PH" w:eastAsia="en-PH"/>
+              </w:rPr>
+              <w:lastRenderedPageBreak/>
+              <w:t>is sent to HHQ</w:t>
             </w:r>
           </w:p>
         </w:tc>
@@ -1918,6 +2011,7 @@
                 <w:szCs w:val="24"/>
                 <w:lang w:val="en-PH" w:eastAsia="en-PH"/>
               </w:rPr>
+              <w:lastRenderedPageBreak/>
               <w:t>Report snail mailed to HHQ</w:t>
             </w:r>
           </w:p>
@@ -2077,7 +2171,7 @@
       </w:pPr>
     </w:pPrDefault>
   </w:docDefaults>
-  <w:latentStyles w:defLockedState="0" w:defUIPriority="99" w:defSemiHidden="0" w:defUnhideWhenUsed="0" w:defQFormat="0" w:count="371">
+  <w:latentStyles w:defLockedState="0" w:defUIPriority="99" w:defSemiHidden="0" w:defUnhideWhenUsed="0" w:defQFormat="0" w:count="372">
     <w:lsdException w:name="Normal" w:uiPriority="0" w:qFormat="1"/>
     <w:lsdException w:name="heading 1" w:uiPriority="9" w:qFormat="1"/>
     <w:lsdException w:name="heading 2" w:semiHidden="1" w:uiPriority="9" w:unhideWhenUsed="1" w:qFormat="1"/>
@@ -2183,7 +2277,6 @@
     <w:lsdException w:name="HTML Sample" w:semiHidden="1" w:unhideWhenUsed="1"/>
     <w:lsdException w:name="HTML Typewriter" w:semiHidden="1" w:unhideWhenUsed="1"/>
     <w:lsdException w:name="HTML Variable" w:semiHidden="1" w:unhideWhenUsed="1"/>
-    <w:lsdException w:name="Normal Table" w:semiHidden="1" w:unhideWhenUsed="1"/>
     <w:lsdException w:name="annotation subject" w:semiHidden="1" w:unhideWhenUsed="1"/>
     <w:lsdException w:name="No List" w:semiHidden="1" w:unhideWhenUsed="1"/>
     <w:lsdException w:name="Outline List 1" w:semiHidden="1" w:unhideWhenUsed="1"/>
@@ -2230,10 +2323,8 @@
     <w:lsdException w:name="Table Subtle 2" w:semiHidden="1" w:unhideWhenUsed="1"/>
     <w:lsdException w:name="Table Web 1" w:semiHidden="1" w:unhideWhenUsed="1"/>
     <w:lsdException w:name="Table Web 2" w:semiHidden="1" w:unhideWhenUsed="1"/>
-    <w:lsdException w:name="Table Web 3" w:semiHidden="1" w:unhideWhenUsed="1"/>
     <w:lsdException w:name="Balloon Text" w:semiHidden="1" w:unhideWhenUsed="1"/>
     <w:lsdException w:name="Table Grid" w:uiPriority="39"/>
-    <w:lsdException w:name="Table Theme" w:semiHidden="1" w:unhideWhenUsed="1"/>
     <w:lsdException w:name="Placeholder Text" w:semiHidden="1"/>
     <w:lsdException w:name="No Spacing" w:uiPriority="1" w:qFormat="1"/>
     <w:lsdException w:name="Light Shading" w:uiPriority="60"/>
@@ -2449,6 +2540,7 @@
     <w:lsdException w:name="List Table 5 Dark Accent 6" w:uiPriority="50"/>
     <w:lsdException w:name="List Table 6 Colorful Accent 6" w:uiPriority="51"/>
     <w:lsdException w:name="List Table 7 Colorful Accent 6" w:uiPriority="52"/>
+    <w:lsdException w:name="Mention" w:semiHidden="1" w:unhideWhenUsed="1"/>
   </w:latentStyles>
   <w:style w:type="paragraph" w:default="1" w:styleId="Normal">
     <w:name w:val="Normal"/>

</xml_diff>

<commit_message>
1644hrs event table  07162016
minor changes
</commit_message>
<xml_diff>
--- a/Documentation/Event Table for the Proposed System RDC (2) (1).docx
+++ b/Documentation/Event Table for the Proposed System RDC (2) (1).docx
@@ -723,27 +723,7 @@
                 <w:szCs w:val="24"/>
                 <w:lang w:val="en-PH" w:eastAsia="en-PH"/>
               </w:rPr>
-              <w:t xml:space="preserve">Admin employee creates </w:t>
-            </w:r>
-            <w:r>
-              <w:rPr>
-                <w:rFonts w:ascii="Times New Roman" w:eastAsia="Times New Roman" w:hAnsi="Times New Roman" w:cs="Times New Roman"/>
-                <w:color w:val="000000"/>
-                <w:sz w:val="24"/>
-                <w:szCs w:val="24"/>
-                <w:lang w:val="en-PH" w:eastAsia="en-PH"/>
-              </w:rPr>
-              <w:t>the</w:t>
-            </w:r>
-            <w:r>
-              <w:rPr>
-                <w:rFonts w:ascii="Times New Roman" w:eastAsia="Times New Roman" w:hAnsi="Times New Roman" w:cs="Times New Roman"/>
-                <w:color w:val="000000"/>
-                <w:sz w:val="24"/>
-                <w:szCs w:val="24"/>
-                <w:lang w:val="en-PH" w:eastAsia="en-PH"/>
-              </w:rPr>
-              <w:t xml:space="preserve"> letter</w:t>
+              <w:t>Send letter from Admin</w:t>
             </w:r>
           </w:p>
         </w:tc>
@@ -1066,7 +1046,7 @@
                 <w:szCs w:val="24"/>
                 <w:lang w:val="en-PH" w:eastAsia="en-PH"/>
               </w:rPr>
-              <w:t>Create test worksheet</w:t>
+              <w:t>Test scheduled</w:t>
             </w:r>
           </w:p>
         </w:tc>
@@ -1372,7 +1352,7 @@
                 <w:szCs w:val="24"/>
                 <w:lang w:val="en-PH" w:eastAsia="en-PH"/>
               </w:rPr>
-              <w:t>Test processing</w:t>
+              <w:t>Test Processing</w:t>
             </w:r>
           </w:p>
         </w:tc>
@@ -1400,7 +1380,7 @@
                 <w:szCs w:val="24"/>
                 <w:lang w:val="en-PH" w:eastAsia="en-PH"/>
               </w:rPr>
-              <w:t>Accomplished test worksheet, test results details</w:t>
+              <w:t>Filled out test worksheet</w:t>
             </w:r>
           </w:p>
         </w:tc>
@@ -1420,18 +1400,18 @@
                 <w:lang w:val="en-PH" w:eastAsia="en-PH"/>
               </w:rPr>
             </w:pPr>
+            <w:r>
+              <w:rPr>
+                <w:rFonts w:ascii="Times New Roman" w:eastAsia="Times New Roman" w:hAnsi="Times New Roman" w:cs="Times New Roman"/>
+                <w:color w:val="000000"/>
+                <w:sz w:val="24"/>
+                <w:szCs w:val="24"/>
+                <w:lang w:val="en-PH" w:eastAsia="en-PH"/>
+              </w:rPr>
+              <w:t>QAD</w:t>
+            </w:r>
             <w:bookmarkStart w:id="0" w:name="_GoBack"/>
             <w:bookmarkEnd w:id="0"/>
-            <w:r>
-              <w:rPr>
-                <w:rFonts w:ascii="Times New Roman" w:eastAsia="Times New Roman" w:hAnsi="Times New Roman" w:cs="Times New Roman"/>
-                <w:color w:val="000000"/>
-                <w:sz w:val="24"/>
-                <w:szCs w:val="24"/>
-                <w:lang w:val="en-PH" w:eastAsia="en-PH"/>
-              </w:rPr>
-              <w:t>QAD</w:t>
-            </w:r>
           </w:p>
         </w:tc>
       </w:tr>
@@ -1491,7 +1471,7 @@
                 <w:szCs w:val="24"/>
                 <w:lang w:val="en-PH" w:eastAsia="en-PH"/>
               </w:rPr>
-              <w:t>Create results report</w:t>
+              <w:t>Test worksheet accomplished</w:t>
             </w:r>
           </w:p>
         </w:tc>
@@ -1658,16 +1638,6 @@
               </w:rPr>
               <w:t>verified by all executives</w:t>
             </w:r>
-            <w:r>
-              <w:rPr>
-                <w:rFonts w:ascii="Times New Roman" w:eastAsia="Times New Roman" w:hAnsi="Times New Roman" w:cs="Times New Roman"/>
-                <w:color w:val="000000"/>
-                <w:sz w:val="24"/>
-                <w:szCs w:val="24"/>
-                <w:lang w:val="en-PH" w:eastAsia="en-PH"/>
-              </w:rPr>
-              <w:t xml:space="preserve"> and should be submitted to HHQ</w:t>
-            </w:r>
           </w:p>
         </w:tc>
         <w:tc>
@@ -1889,7 +1859,7 @@
                 <w:szCs w:val="24"/>
                 <w:lang w:val="en-PH" w:eastAsia="en-PH"/>
               </w:rPr>
-              <w:t>Archive a document</w:t>
+              <w:t>Report snail mailed to HHQ</w:t>
             </w:r>
           </w:p>
         </w:tc>
@@ -2066,7 +2036,7 @@
                 <w:szCs w:val="24"/>
                 <w:lang w:val="en-PH" w:eastAsia="en-PH"/>
               </w:rPr>
-              <w:t>Create a new document</w:t>
+              <w:t>Send document to officer</w:t>
             </w:r>
           </w:p>
         </w:tc>

</xml_diff>